<commit_message>
Added web prefixes plus styling updates
</commit_message>
<xml_diff>
--- a/resources/resume/resume_michael_brickley.docx
+++ b/resources/resume/resume_michael_brickley.docx
@@ -79,25 +79,7 @@
             <w:sz w:val="21"/>
             <w:szCs w:val="21"/>
           </w:rPr>
-          <w:t>www.michaelbr</w:t>
-        </w:r>
-        <w:r>
-          <w:rPr>
-            <w:rStyle w:val="Hyperlink"/>
-            <w:rFonts w:ascii="Cambria" w:eastAsia="Cambria" w:hAnsi="Cambria" w:cs="Cambria"/>
-            <w:sz w:val="21"/>
-            <w:szCs w:val="21"/>
-          </w:rPr>
-          <w:t>i</w:t>
-        </w:r>
-        <w:r>
-          <w:rPr>
-            <w:rStyle w:val="Hyperlink"/>
-            <w:rFonts w:ascii="Cambria" w:eastAsia="Cambria" w:hAnsi="Cambria" w:cs="Cambria"/>
-            <w:sz w:val="21"/>
-            <w:szCs w:val="21"/>
-          </w:rPr>
-          <w:t>ckley.com</w:t>
+          <w:t>www.michaelbrickley.com</w:t>
         </w:r>
       </w:hyperlink>
     </w:p>
@@ -253,8 +235,6 @@
         </w:rPr>
         <w:t>tes</w:t>
       </w:r>
-      <w:bookmarkStart w:id="0" w:name="_GoBack"/>
-      <w:bookmarkEnd w:id="0"/>
       <w:r>
         <w:rPr>
           <w:rFonts w:ascii="Cambria" w:eastAsia="Cambria" w:hAnsi="Cambria" w:cs="Cambria"/>
@@ -1163,10 +1143,10 @@
           <w:szCs w:val="21"/>
         </w:rPr>
       </w:pPr>
-      <w:bookmarkStart w:id="1" w:name="_7gmd5hmblfmt" w:colFirst="0" w:colLast="0"/>
-      <w:bookmarkStart w:id="2" w:name="_vi0onaogsxoz" w:colFirst="0" w:colLast="0"/>
+      <w:bookmarkStart w:id="0" w:name="_7gmd5hmblfmt" w:colFirst="0" w:colLast="0"/>
+      <w:bookmarkStart w:id="1" w:name="_vi0onaogsxoz" w:colFirst="0" w:colLast="0"/>
+      <w:bookmarkEnd w:id="0"/>
       <w:bookmarkEnd w:id="1"/>
-      <w:bookmarkEnd w:id="2"/>
       <w:r>
         <w:rPr>
           <w:rFonts w:ascii="Cambria" w:eastAsia="Cambria" w:hAnsi="Cambria" w:cs="Cambria"/>
@@ -1827,6 +1807,16 @@
         </w:rPr>
         <w:t xml:space="preserve">HTML (High), </w:t>
       </w:r>
+      <w:r>
+        <w:rPr>
+          <w:rFonts w:ascii="Cambria" w:eastAsia="Cambria" w:hAnsi="Cambria" w:cs="Cambria"/>
+          <w:sz w:val="21"/>
+          <w:szCs w:val="21"/>
+        </w:rPr>
+        <w:t xml:space="preserve">XML (High), </w:t>
+      </w:r>
+      <w:bookmarkStart w:id="2" w:name="_GoBack"/>
+      <w:bookmarkEnd w:id="2"/>
       <w:r>
         <w:rPr>
           <w:rFonts w:ascii="Cambria" w:eastAsia="Cambria" w:hAnsi="Cambria" w:cs="Cambria"/>

</xml_diff>